<commit_message>
edit dikit doc aanwijzing
</commit_message>
<xml_diff>
--- a/templates/8 Surat Undangan Aanwijzing.docx
+++ b/templates/8 Surat Undangan Aanwijzing.docx
@@ -185,7 +185,7 @@
           <w:highlight w:val="cyan"/>
           <w:lang w:val="sv-SE"/>
         </w:rPr>
-        <w:t>#ketua#</w:t>
+        <w:t>#sekretaris#</w:t>
       </w:r>
     </w:p>
     <w:p>
@@ -209,7 +209,7 @@
           <w:highlight w:val="cyan"/>
           <w:lang w:val="sv-SE"/>
         </w:rPr>
-        <w:t>#sekretaris#</w:t>
+        <w:t>#anggota1#</w:t>
       </w:r>
     </w:p>
     <w:p>
@@ -233,30 +233,6 @@
           <w:highlight w:val="cyan"/>
           <w:lang w:val="sv-SE"/>
         </w:rPr>
-        <w:t>#anggota1#</w:t>
-      </w:r>
-    </w:p>
-    <w:p>
-      <w:pPr>
-        <w:numPr>
-          <w:ilvl w:val="0"/>
-          <w:numId w:val="1"/>
-        </w:numPr>
-        <w:tabs>
-          <w:tab w:val="left" w:pos="1328"/>
-        </w:tabs>
-        <w:spacing w:after="0" w:line="240" w:lineRule="auto"/>
-        <w:rPr>
-          <w:rFonts w:ascii="Arial" w:hAnsi="Arial" w:cs="Arial"/>
-          <w:lang w:val="sv-SE"/>
-        </w:rPr>
-      </w:pPr>
-      <w:r>
-        <w:rPr>
-          <w:rFonts w:ascii="Arial" w:hAnsi="Arial" w:cs="Arial"/>
-          <w:highlight w:val="cyan"/>
-          <w:lang w:val="sv-SE"/>
-        </w:rPr>
         <w:t>#anggota2#</w:t>
       </w:r>
     </w:p>
@@ -524,7 +500,21 @@
           <w:rFonts w:ascii="Arial" w:hAnsi="Arial" w:cs="Arial"/>
           <w:highlight w:val="cyan"/>
         </w:rPr>
-        <w:t>#nomor#</w:t>
+        <w:t>#nomor</w:t>
+      </w:r>
+      <w:r>
+        <w:rPr>
+          <w:rFonts w:ascii="Arial" w:hAnsi="Arial" w:cs="Arial"/>
+          <w:highlight w:val="cyan"/>
+        </w:rPr>
+        <w:t>NdPerintahPengadaan</w:t>
+      </w:r>
+      <w:r>
+        <w:rPr>
+          <w:rFonts w:ascii="Arial" w:hAnsi="Arial" w:cs="Arial"/>
+          <w:highlight w:val="cyan"/>
+        </w:rPr>
+        <w:t>#</w:t>
       </w:r>
       <w:r>
         <w:rPr>
@@ -538,7 +528,21 @@
           <w:rFonts w:ascii="Arial" w:hAnsi="Arial" w:cs="Arial"/>
           <w:highlight w:val="cyan"/>
         </w:rPr>
-        <w:t>#tanggal#</w:t>
+        <w:t>#tanggal</w:t>
+      </w:r>
+      <w:r>
+        <w:rPr>
+          <w:rFonts w:ascii="Arial" w:hAnsi="Arial" w:cs="Arial"/>
+          <w:highlight w:val="cyan"/>
+        </w:rPr>
+        <w:t>NdPerintahPengadaan</w:t>
+      </w:r>
+      <w:r>
+        <w:rPr>
+          <w:rFonts w:ascii="Arial" w:hAnsi="Arial" w:cs="Arial"/>
+          <w:highlight w:val="cyan"/>
+        </w:rPr>
+        <w:t>#</w:t>
       </w:r>
       <w:r>
         <w:rPr>
@@ -552,7 +556,21 @@
           <w:rFonts w:ascii="Arial" w:hAnsi="Arial" w:cs="Arial"/>
           <w:highlight w:val="cyan"/>
         </w:rPr>
-        <w:t>#perihal#</w:t>
+        <w:t>#perihal</w:t>
+      </w:r>
+      <w:r>
+        <w:rPr>
+          <w:rFonts w:ascii="Arial" w:hAnsi="Arial" w:cs="Arial"/>
+          <w:highlight w:val="cyan"/>
+        </w:rPr>
+        <w:t>NdPerintahPengadaan</w:t>
+      </w:r>
+      <w:r>
+        <w:rPr>
+          <w:rFonts w:ascii="Arial" w:hAnsi="Arial" w:cs="Arial"/>
+          <w:highlight w:val="cyan"/>
+        </w:rPr>
+        <w:t>#</w:t>
       </w:r>
       <w:r>
         <w:rPr>
@@ -606,9 +624,8 @@
       <w:r>
         <w:rPr>
           <w:rFonts w:ascii="Arial" w:hAnsi="Arial" w:cs="Arial"/>
-          <w:highlight w:val="cyan"/>
-        </w:rPr>
-        <w:t>#acara#</w:t>
+        </w:rPr>
+        <w:t>Aanwijzing</w:t>
       </w:r>
       <w:r>
         <w:rPr>

</xml_diff>

<commit_message>
docx surat undangan pembukaan penawaran
</commit_message>
<xml_diff>
--- a/templates/8 Surat Undangan Aanwijzing.docx
+++ b/templates/8 Surat Undangan Aanwijzing.docx
@@ -1,6 +1,6 @@
 
 <file path=word/document.xml><?xml version="1.0" encoding="utf-8"?>
-<w:document xmlns:ve="http://schemas.openxmlformats.org/markup-compatibility/2006" xmlns:o="urn:schemas-microsoft-com:office:office" xmlns:r="http://schemas.openxmlformats.org/officeDocument/2006/relationships" xmlns:m="http://schemas.openxmlformats.org/officeDocument/2006/math" xmlns:v="urn:schemas-microsoft-com:vml" xmlns:wp="http://schemas.openxmlformats.org/drawingml/2006/wordprocessingDrawing" xmlns:w10="urn:schemas-microsoft-com:office:word" xmlns:w="http://schemas.openxmlformats.org/wordprocessingml/2006/main" xmlns:wne="http://schemas.microsoft.com/office/word/2006/wordml">
+<w:document xmlns:wpc="http://schemas.microsoft.com/office/word/2010/wordprocessingCanvas" xmlns:mo="http://schemas.microsoft.com/office/mac/office/2008/main" xmlns:mc="http://schemas.openxmlformats.org/markup-compatibility/2006" xmlns:mv="urn:schemas-microsoft-com:mac:vml" xmlns:o="urn:schemas-microsoft-com:office:office" xmlns:r="http://schemas.openxmlformats.org/officeDocument/2006/relationships" xmlns:m="http://schemas.openxmlformats.org/officeDocument/2006/math" xmlns:v="urn:schemas-microsoft-com:vml" xmlns:wp14="http://schemas.microsoft.com/office/word/2010/wordprocessingDrawing" xmlns:wp="http://schemas.openxmlformats.org/drawingml/2006/wordprocessingDrawing" xmlns:w10="urn:schemas-microsoft-com:office:word" xmlns:w="http://schemas.openxmlformats.org/wordprocessingml/2006/main" xmlns:w14="http://schemas.microsoft.com/office/word/2010/wordml" xmlns:wpg="http://schemas.microsoft.com/office/word/2010/wordprocessingGroup" xmlns:wpi="http://schemas.microsoft.com/office/word/2010/wordprocessingInk" xmlns:wne="http://schemas.microsoft.com/office/word/2006/wordml" xmlns:wps="http://schemas.microsoft.com/office/word/2010/wordprocessingShape" mc:Ignorable="w14 wp14 mv">
   <w:body>
     <w:p>
       <w:pPr>
@@ -68,7 +68,7 @@
           <w:b/>
           <w:noProof/>
         </w:rPr>
-        <w:pict>
+        <w:pict w14:anchorId="65B690C3">
           <v:line id="Straight Connector 1" o:spid="_x0000_s1026" style="position:absolute;left:0;text-align:left;z-index:251659264;visibility:visible" from="161.15pt,19.95pt" to="323.15pt,19.95pt" o:gfxdata="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"/>
         </w:pict>
       </w:r>
@@ -91,12 +91,30 @@
           <w:rFonts w:ascii="Arial" w:hAnsi="Arial" w:cs="Arial"/>
         </w:rPr>
       </w:pPr>
-      <w:r>
-        <w:rPr>
-          <w:rFonts w:ascii="Arial" w:hAnsi="Arial" w:cs="Arial"/>
-          <w:lang w:val="sv-SE"/>
-        </w:rPr>
-        <w:t xml:space="preserve">Nomor :   </w:t>
+      <w:proofErr w:type="spellStart"/>
+      <w:proofErr w:type="gramStart"/>
+      <w:r>
+        <w:rPr>
+          <w:rFonts w:ascii="Arial" w:hAnsi="Arial" w:cs="Arial"/>
+          <w:lang w:val="sv-SE"/>
+        </w:rPr>
+        <w:t>Nomor</w:t>
+      </w:r>
+      <w:proofErr w:type="spellEnd"/>
+      <w:r>
+        <w:rPr>
+          <w:rFonts w:ascii="Arial" w:hAnsi="Arial" w:cs="Arial"/>
+          <w:lang w:val="sv-SE"/>
+        </w:rPr>
+        <w:t xml:space="preserve"> :</w:t>
+      </w:r>
+      <w:proofErr w:type="gramEnd"/>
+      <w:r>
+        <w:rPr>
+          <w:rFonts w:ascii="Arial" w:hAnsi="Arial" w:cs="Arial"/>
+          <w:lang w:val="sv-SE"/>
+        </w:rPr>
+        <w:t xml:space="preserve">   </w:t>
       </w:r>
       <w:r>
         <w:rPr>
@@ -110,7 +128,23 @@
           <w:rFonts w:ascii="Arial" w:hAnsi="Arial" w:cs="Arial"/>
           <w:highlight w:val="yellow"/>
         </w:rPr>
-        <w:t>#nomor#</w:t>
+        <w:t>#</w:t>
+      </w:r>
+      <w:proofErr w:type="spellStart"/>
+      <w:r>
+        <w:rPr>
+          <w:rFonts w:ascii="Arial" w:hAnsi="Arial" w:cs="Arial"/>
+          <w:highlight w:val="yellow"/>
+        </w:rPr>
+        <w:t>nomor</w:t>
+      </w:r>
+      <w:proofErr w:type="spellEnd"/>
+      <w:r>
+        <w:rPr>
+          <w:rFonts w:ascii="Arial" w:hAnsi="Arial" w:cs="Arial"/>
+          <w:highlight w:val="yellow"/>
+        </w:rPr>
+        <w:t>#</w:t>
       </w:r>
     </w:p>
     <w:p>
@@ -136,17 +170,43 @@
         <w:tabs>
           <w:tab w:val="left" w:pos="1328"/>
         </w:tabs>
-        <w:rPr>
-          <w:rFonts w:ascii="Arial" w:hAnsi="Arial" w:cs="Arial"/>
-          <w:lang w:val="sv-SE"/>
-        </w:rPr>
-      </w:pPr>
-      <w:r>
-        <w:rPr>
-          <w:rFonts w:ascii="Arial" w:hAnsi="Arial" w:cs="Arial"/>
-          <w:lang w:val="sv-SE"/>
-        </w:rPr>
-        <w:t>Kepada Yth.</w:t>
+        <w:spacing w:after="0"/>
+        <w:rPr>
+          <w:rFonts w:ascii="Arial" w:hAnsi="Arial" w:cs="Arial"/>
+          <w:lang w:val="sv-SE"/>
+        </w:rPr>
+      </w:pPr>
+      <w:proofErr w:type="spellStart"/>
+      <w:r>
+        <w:rPr>
+          <w:rFonts w:ascii="Arial" w:hAnsi="Arial" w:cs="Arial"/>
+          <w:lang w:val="sv-SE"/>
+        </w:rPr>
+        <w:t>Kepada</w:t>
+      </w:r>
+      <w:proofErr w:type="spellEnd"/>
+      <w:r>
+        <w:rPr>
+          <w:rFonts w:ascii="Arial" w:hAnsi="Arial" w:cs="Arial"/>
+          <w:lang w:val="sv-SE"/>
+        </w:rPr>
+        <w:t xml:space="preserve"> </w:t>
+      </w:r>
+      <w:proofErr w:type="spellStart"/>
+      <w:r>
+        <w:rPr>
+          <w:rFonts w:ascii="Arial" w:hAnsi="Arial" w:cs="Arial"/>
+          <w:lang w:val="sv-SE"/>
+        </w:rPr>
+        <w:t>Yth</w:t>
+      </w:r>
+      <w:proofErr w:type="spellEnd"/>
+      <w:r>
+        <w:rPr>
+          <w:rFonts w:ascii="Arial" w:hAnsi="Arial" w:cs="Arial"/>
+          <w:lang w:val="sv-SE"/>
+        </w:rPr>
+        <w:t>.</w:t>
       </w:r>
       <w:r>
         <w:rPr>
@@ -161,7 +221,71 @@
           <w:lang w:val="sv-SE"/>
         </w:rPr>
         <w:tab/>
-        <w:t xml:space="preserve">: Panitia Pengadaan Barang/Jasa </w:t>
+        <w:t xml:space="preserve">: </w:t>
+      </w:r>
+      <w:proofErr w:type="spellStart"/>
+      <w:r>
+        <w:rPr>
+          <w:rFonts w:ascii="Arial" w:hAnsi="Arial" w:cs="Arial"/>
+          <w:lang w:val="sv-SE"/>
+        </w:rPr>
+        <w:t>Panitia</w:t>
+      </w:r>
+      <w:proofErr w:type="spellEnd"/>
+      <w:r>
+        <w:rPr>
+          <w:rFonts w:ascii="Arial" w:hAnsi="Arial" w:cs="Arial"/>
+          <w:lang w:val="sv-SE"/>
+        </w:rPr>
+        <w:t xml:space="preserve"> </w:t>
+      </w:r>
+      <w:proofErr w:type="spellStart"/>
+      <w:r>
+        <w:rPr>
+          <w:rFonts w:ascii="Arial" w:hAnsi="Arial" w:cs="Arial"/>
+          <w:lang w:val="sv-SE"/>
+        </w:rPr>
+        <w:t>Pengadaan</w:t>
+      </w:r>
+      <w:proofErr w:type="spellEnd"/>
+      <w:r>
+        <w:rPr>
+          <w:rFonts w:ascii="Arial" w:hAnsi="Arial" w:cs="Arial"/>
+          <w:lang w:val="sv-SE"/>
+        </w:rPr>
+        <w:t xml:space="preserve"> </w:t>
+      </w:r>
+      <w:proofErr w:type="spellStart"/>
+      <w:r>
+        <w:rPr>
+          <w:rFonts w:ascii="Arial" w:hAnsi="Arial" w:cs="Arial"/>
+          <w:lang w:val="sv-SE"/>
+        </w:rPr>
+        <w:t>Barang</w:t>
+      </w:r>
+      <w:proofErr w:type="spellEnd"/>
+      <w:r>
+        <w:rPr>
+          <w:rFonts w:ascii="Arial" w:hAnsi="Arial" w:cs="Arial"/>
+          <w:lang w:val="sv-SE"/>
+        </w:rPr>
+        <w:t>/</w:t>
+      </w:r>
+      <w:proofErr w:type="spellStart"/>
+      <w:r>
+        <w:rPr>
+          <w:rFonts w:ascii="Arial" w:hAnsi="Arial" w:cs="Arial"/>
+          <w:lang w:val="sv-SE"/>
+        </w:rPr>
+        <w:t>Jasa</w:t>
+      </w:r>
+      <w:proofErr w:type="spellEnd"/>
+      <w:r>
+        <w:rPr>
+          <w:rFonts w:ascii="Arial" w:hAnsi="Arial" w:cs="Arial"/>
+          <w:lang w:val="sv-SE"/>
+        </w:rPr>
+        <w:t xml:space="preserve"> </w:t>
       </w:r>
     </w:p>
     <w:p>
@@ -184,6 +308,7 @@
         </w:rPr>
         <w:t>#</w:t>
       </w:r>
+      <w:proofErr w:type="spellStart"/>
       <w:r>
         <w:rPr>
           <w:rFonts w:ascii="Arial" w:hAnsi="Arial" w:cs="Arial"/>
@@ -192,6 +317,7 @@
         </w:rPr>
         <w:t>listPanitiaTanpaKetua</w:t>
       </w:r>
+      <w:proofErr w:type="spellEnd"/>
       <w:r>
         <w:rPr>
           <w:rFonts w:ascii="Arial" w:hAnsi="Arial" w:cs="Arial"/>
@@ -218,33 +344,6 @@
           <w:lang w:val="fi-FI"/>
         </w:rPr>
         <w:t>Dari</w:t>
-      </w:r>
-      <w:r>
-        <w:rPr>
-          <w:rFonts w:ascii="Arial" w:hAnsi="Arial" w:cs="Arial"/>
-          <w:lang w:val="fi-FI"/>
-        </w:rPr>
-        <w:tab/>
-        <w:t>: Ketua Panitia</w:t>
-      </w:r>
-    </w:p>
-    <w:p>
-      <w:pPr>
-        <w:tabs>
-          <w:tab w:val="left" w:pos="1440"/>
-        </w:tabs>
-        <w:spacing w:after="0"/>
-        <w:rPr>
-          <w:rFonts w:ascii="Arial" w:hAnsi="Arial" w:cs="Arial"/>
-          <w:lang w:val="fi-FI"/>
-        </w:rPr>
-      </w:pPr>
-      <w:r>
-        <w:rPr>
-          <w:rFonts w:ascii="Arial" w:hAnsi="Arial" w:cs="Arial"/>
-          <w:lang w:val="fi-FI"/>
-        </w:rPr>
-        <w:t>Tanggal</w:t>
       </w:r>
       <w:r>
         <w:rPr>
@@ -254,13 +353,93 @@
         <w:tab/>
         <w:t xml:space="preserve">: </w:t>
       </w:r>
+      <w:proofErr w:type="spellStart"/>
+      <w:r>
+        <w:rPr>
+          <w:rFonts w:ascii="Arial" w:hAnsi="Arial" w:cs="Arial"/>
+          <w:lang w:val="fi-FI"/>
+        </w:rPr>
+        <w:t>Ketua</w:t>
+      </w:r>
+      <w:proofErr w:type="spellEnd"/>
+      <w:r>
+        <w:rPr>
+          <w:rFonts w:ascii="Arial" w:hAnsi="Arial" w:cs="Arial"/>
+          <w:lang w:val="fi-FI"/>
+        </w:rPr>
+        <w:t xml:space="preserve"> </w:t>
+      </w:r>
+      <w:proofErr w:type="spellStart"/>
+      <w:r>
+        <w:rPr>
+          <w:rFonts w:ascii="Arial" w:hAnsi="Arial" w:cs="Arial"/>
+          <w:lang w:val="fi-FI"/>
+        </w:rPr>
+        <w:t>Panitia</w:t>
+      </w:r>
+      <w:proofErr w:type="spellEnd"/>
+    </w:p>
+    <w:p>
+      <w:pPr>
+        <w:tabs>
+          <w:tab w:val="left" w:pos="1440"/>
+        </w:tabs>
+        <w:spacing w:after="0"/>
+        <w:rPr>
+          <w:rFonts w:ascii="Arial" w:hAnsi="Arial" w:cs="Arial"/>
+          <w:lang w:val="fi-FI"/>
+        </w:rPr>
+      </w:pPr>
+      <w:proofErr w:type="spellStart"/>
+      <w:r>
+        <w:rPr>
+          <w:rFonts w:ascii="Arial" w:hAnsi="Arial" w:cs="Arial"/>
+          <w:lang w:val="fi-FI"/>
+        </w:rPr>
+        <w:t>Tanggal</w:t>
+      </w:r>
+      <w:proofErr w:type="spellEnd"/>
+      <w:r>
+        <w:rPr>
+          <w:rFonts w:ascii="Arial" w:hAnsi="Arial" w:cs="Arial"/>
+          <w:lang w:val="fi-FI"/>
+        </w:rPr>
+        <w:tab/>
+        <w:t xml:space="preserve">: </w:t>
+      </w:r>
       <w:r>
         <w:rPr>
           <w:rFonts w:ascii="Arial" w:hAnsi="Arial" w:cs="Arial"/>
           <w:highlight w:val="yellow"/>
           <w:lang w:val="fi-FI"/>
         </w:rPr>
-        <w:t>#tanggal#</w:t>
+        <w:t>#</w:t>
+      </w:r>
+      <w:proofErr w:type="spellStart"/>
+      <w:r>
+        <w:rPr>
+          <w:rFonts w:ascii="Arial" w:hAnsi="Arial" w:cs="Arial"/>
+          <w:highlight w:val="yellow"/>
+          <w:lang w:val="fi-FI"/>
+        </w:rPr>
+        <w:t>tanggal</w:t>
+      </w:r>
+      <w:r>
+        <w:rPr>
+          <w:rFonts w:ascii="Arial" w:hAnsi="Arial" w:cs="Arial"/>
+          <w:highlight w:val="yellow"/>
+          <w:lang w:val="fi-FI"/>
+        </w:rPr>
+        <w:t>surat</w:t>
+      </w:r>
+      <w:proofErr w:type="spellEnd"/>
+      <w:r>
+        <w:rPr>
+          <w:rFonts w:ascii="Arial" w:hAnsi="Arial" w:cs="Arial"/>
+          <w:highlight w:val="yellow"/>
+          <w:lang w:val="fi-FI"/>
+        </w:rPr>
+        <w:t>#</w:t>
       </w:r>
     </w:p>
     <w:p>
@@ -274,6 +453,7 @@
           <w:lang w:val="fi-FI"/>
         </w:rPr>
       </w:pPr>
+      <w:proofErr w:type="spellStart"/>
       <w:r>
         <w:rPr>
           <w:rFonts w:ascii="Arial" w:hAnsi="Arial" w:cs="Arial"/>
@@ -281,6 +461,7 @@
         </w:rPr>
         <w:t>Sifat</w:t>
       </w:r>
+      <w:proofErr w:type="spellEnd"/>
       <w:r>
         <w:rPr>
           <w:rFonts w:ascii="Arial" w:hAnsi="Arial" w:cs="Arial"/>
@@ -289,6 +470,7 @@
         <w:tab/>
         <w:t xml:space="preserve">: </w:t>
       </w:r>
+      <w:proofErr w:type="spellStart"/>
       <w:r>
         <w:rPr>
           <w:rFonts w:ascii="Arial" w:hAnsi="Arial" w:cs="Arial"/>
@@ -296,6 +478,7 @@
         </w:rPr>
         <w:t>Biasa</w:t>
       </w:r>
+      <w:proofErr w:type="spellEnd"/>
     </w:p>
     <w:p>
       <w:pPr>
@@ -308,6 +491,7 @@
           <w:lang w:val="fi-FI"/>
         </w:rPr>
       </w:pPr>
+      <w:proofErr w:type="spellStart"/>
       <w:r>
         <w:rPr>
           <w:rFonts w:ascii="Arial" w:hAnsi="Arial" w:cs="Arial"/>
@@ -315,6 +499,7 @@
         </w:rPr>
         <w:t>Lampiran</w:t>
       </w:r>
+      <w:proofErr w:type="spellEnd"/>
       <w:r>
         <w:rPr>
           <w:rFonts w:ascii="Arial" w:hAnsi="Arial" w:cs="Arial"/>
@@ -323,6 +508,8 @@
         <w:tab/>
         <w:t>: -</w:t>
       </w:r>
+      <w:bookmarkStart w:id="0" w:name="_GoBack"/>
+      <w:bookmarkEnd w:id="0"/>
     </w:p>
     <w:p>
       <w:pPr>
@@ -334,6 +521,7 @@
           <w:rFonts w:ascii="Arial" w:hAnsi="Arial" w:cs="Arial"/>
         </w:rPr>
       </w:pPr>
+      <w:proofErr w:type="spellStart"/>
       <w:r>
         <w:rPr>
           <w:rFonts w:ascii="Arial" w:hAnsi="Arial" w:cs="Arial"/>
@@ -341,6 +529,7 @@
         </w:rPr>
         <w:t>Perihal</w:t>
       </w:r>
+      <w:proofErr w:type="spellEnd"/>
       <w:r>
         <w:rPr>
           <w:rFonts w:ascii="Arial" w:hAnsi="Arial" w:cs="Arial"/>
@@ -354,7 +543,23 @@
           <w:rFonts w:ascii="Arial" w:hAnsi="Arial" w:cs="Arial"/>
           <w:highlight w:val="yellow"/>
         </w:rPr>
-        <w:t>#perihal#</w:t>
+        <w:t>#</w:t>
+      </w:r>
+      <w:proofErr w:type="spellStart"/>
+      <w:r>
+        <w:rPr>
+          <w:rFonts w:ascii="Arial" w:hAnsi="Arial" w:cs="Arial"/>
+          <w:highlight w:val="yellow"/>
+        </w:rPr>
+        <w:t>perihal</w:t>
+      </w:r>
+      <w:proofErr w:type="spellEnd"/>
+      <w:r>
+        <w:rPr>
+          <w:rFonts w:ascii="Arial" w:hAnsi="Arial" w:cs="Arial"/>
+          <w:highlight w:val="yellow"/>
+        </w:rPr>
+        <w:t>#</w:t>
       </w:r>
     </w:p>
     <w:p>
@@ -393,7 +598,23 @@
           <w:rFonts w:ascii="Arial" w:hAnsi="Arial" w:cs="Arial"/>
           <w:highlight w:val="cyan"/>
         </w:rPr>
-        <w:t>#norks#</w:t>
+        <w:t>#</w:t>
+      </w:r>
+      <w:proofErr w:type="spellStart"/>
+      <w:r>
+        <w:rPr>
+          <w:rFonts w:ascii="Arial" w:hAnsi="Arial" w:cs="Arial"/>
+          <w:highlight w:val="cyan"/>
+        </w:rPr>
+        <w:t>norks</w:t>
+      </w:r>
+      <w:proofErr w:type="spellEnd"/>
+      <w:r>
+        <w:rPr>
+          <w:rFonts w:ascii="Arial" w:hAnsi="Arial" w:cs="Arial"/>
+          <w:highlight w:val="cyan"/>
+        </w:rPr>
+        <w:t>#</w:t>
       </w:r>
     </w:p>
     <w:p>
@@ -425,12 +646,37 @@
           <w:lang w:val="pt-BR"/>
         </w:rPr>
       </w:pPr>
-      <w:r>
-        <w:rPr>
-          <w:rFonts w:ascii="Arial" w:hAnsi="Arial" w:cs="Arial"/>
-          <w:lang w:val="pt-BR"/>
-        </w:rPr>
-        <w:t xml:space="preserve">Menunjuk surat </w:t>
+      <w:proofErr w:type="spellStart"/>
+      <w:r>
+        <w:rPr>
+          <w:rFonts w:ascii="Arial" w:hAnsi="Arial" w:cs="Arial"/>
+          <w:lang w:val="pt-BR"/>
+        </w:rPr>
+        <w:t>Menunjuk</w:t>
+      </w:r>
+      <w:proofErr w:type="spellEnd"/>
+      <w:r>
+        <w:rPr>
+          <w:rFonts w:ascii="Arial" w:hAnsi="Arial" w:cs="Arial"/>
+          <w:lang w:val="pt-BR"/>
+        </w:rPr>
+        <w:t xml:space="preserve"> </w:t>
+      </w:r>
+      <w:proofErr w:type="spellStart"/>
+      <w:r>
+        <w:rPr>
+          <w:rFonts w:ascii="Arial" w:hAnsi="Arial" w:cs="Arial"/>
+          <w:lang w:val="pt-BR"/>
+        </w:rPr>
+        <w:t>surat</w:t>
+      </w:r>
+      <w:proofErr w:type="spellEnd"/>
+      <w:r>
+        <w:rPr>
+          <w:rFonts w:ascii="Arial" w:hAnsi="Arial" w:cs="Arial"/>
+          <w:lang w:val="pt-BR"/>
+        </w:rPr>
+        <w:t xml:space="preserve"> </w:t>
       </w:r>
       <w:r>
         <w:rPr>
@@ -465,7 +711,15 @@
           <w:rFonts w:ascii="Arial" w:hAnsi="Arial" w:cs="Arial"/>
           <w:highlight w:val="cyan"/>
         </w:rPr>
-        <w:t>#nomor</w:t>
+        <w:t>#</w:t>
+      </w:r>
+      <w:proofErr w:type="spellStart"/>
+      <w:r>
+        <w:rPr>
+          <w:rFonts w:ascii="Arial" w:hAnsi="Arial" w:cs="Arial"/>
+          <w:highlight w:val="cyan"/>
+        </w:rPr>
+        <w:t>nomor</w:t>
       </w:r>
       <w:r>
         <w:rPr>
@@ -474,26 +728,51 @@
         </w:rPr>
         <w:t>NdPerintahPengadaan</w:t>
       </w:r>
-      <w:r>
-        <w:rPr>
-          <w:rFonts w:ascii="Arial" w:hAnsi="Arial" w:cs="Arial"/>
-          <w:highlight w:val="cyan"/>
-        </w:rPr>
-        <w:t>#</w:t>
-      </w:r>
-      <w:r>
-        <w:rPr>
-          <w:rFonts w:ascii="Arial" w:hAnsi="Arial" w:cs="Arial"/>
-          <w:lang w:val="pt-BR"/>
-        </w:rPr>
-        <w:t xml:space="preserve"> tanggal </w:t>
-      </w:r>
-      <w:r>
-        <w:rPr>
-          <w:rFonts w:ascii="Arial" w:hAnsi="Arial" w:cs="Arial"/>
-          <w:highlight w:val="cyan"/>
-        </w:rPr>
-        <w:t>#tanggal</w:t>
+      <w:proofErr w:type="spellEnd"/>
+      <w:r>
+        <w:rPr>
+          <w:rFonts w:ascii="Arial" w:hAnsi="Arial" w:cs="Arial"/>
+          <w:highlight w:val="cyan"/>
+        </w:rPr>
+        <w:t>#</w:t>
+      </w:r>
+      <w:r>
+        <w:rPr>
+          <w:rFonts w:ascii="Arial" w:hAnsi="Arial" w:cs="Arial"/>
+          <w:lang w:val="pt-BR"/>
+        </w:rPr>
+        <w:t xml:space="preserve"> </w:t>
+      </w:r>
+      <w:proofErr w:type="spellStart"/>
+      <w:r>
+        <w:rPr>
+          <w:rFonts w:ascii="Arial" w:hAnsi="Arial" w:cs="Arial"/>
+          <w:lang w:val="pt-BR"/>
+        </w:rPr>
+        <w:t>tanggal</w:t>
+      </w:r>
+      <w:proofErr w:type="spellEnd"/>
+      <w:r>
+        <w:rPr>
+          <w:rFonts w:ascii="Arial" w:hAnsi="Arial" w:cs="Arial"/>
+          <w:lang w:val="pt-BR"/>
+        </w:rPr>
+        <w:t xml:space="preserve"> </w:t>
+      </w:r>
+      <w:r>
+        <w:rPr>
+          <w:rFonts w:ascii="Arial" w:hAnsi="Arial" w:cs="Arial"/>
+          <w:highlight w:val="cyan"/>
+        </w:rPr>
+        <w:t>#</w:t>
+      </w:r>
+      <w:proofErr w:type="spellStart"/>
+      <w:r>
+        <w:rPr>
+          <w:rFonts w:ascii="Arial" w:hAnsi="Arial" w:cs="Arial"/>
+          <w:highlight w:val="cyan"/>
+        </w:rPr>
+        <w:t>tanggal</w:t>
       </w:r>
       <w:r>
         <w:rPr>
@@ -502,26 +781,51 @@
         </w:rPr>
         <w:t>NdPerintahPengadaan</w:t>
       </w:r>
-      <w:r>
-        <w:rPr>
-          <w:rFonts w:ascii="Arial" w:hAnsi="Arial" w:cs="Arial"/>
-          <w:highlight w:val="cyan"/>
-        </w:rPr>
-        <w:t>#</w:t>
-      </w:r>
-      <w:r>
-        <w:rPr>
-          <w:rFonts w:ascii="Arial" w:hAnsi="Arial" w:cs="Arial"/>
-          <w:lang w:val="pt-BR"/>
-        </w:rPr>
-        <w:t xml:space="preserve"> perihal </w:t>
-      </w:r>
-      <w:r>
-        <w:rPr>
-          <w:rFonts w:ascii="Arial" w:hAnsi="Arial" w:cs="Arial"/>
-          <w:highlight w:val="cyan"/>
-        </w:rPr>
-        <w:t>#perihal</w:t>
+      <w:proofErr w:type="spellEnd"/>
+      <w:r>
+        <w:rPr>
+          <w:rFonts w:ascii="Arial" w:hAnsi="Arial" w:cs="Arial"/>
+          <w:highlight w:val="cyan"/>
+        </w:rPr>
+        <w:t>#</w:t>
+      </w:r>
+      <w:r>
+        <w:rPr>
+          <w:rFonts w:ascii="Arial" w:hAnsi="Arial" w:cs="Arial"/>
+          <w:lang w:val="pt-BR"/>
+        </w:rPr>
+        <w:t xml:space="preserve"> </w:t>
+      </w:r>
+      <w:proofErr w:type="spellStart"/>
+      <w:r>
+        <w:rPr>
+          <w:rFonts w:ascii="Arial" w:hAnsi="Arial" w:cs="Arial"/>
+          <w:lang w:val="pt-BR"/>
+        </w:rPr>
+        <w:t>perihal</w:t>
+      </w:r>
+      <w:proofErr w:type="spellEnd"/>
+      <w:r>
+        <w:rPr>
+          <w:rFonts w:ascii="Arial" w:hAnsi="Arial" w:cs="Arial"/>
+          <w:lang w:val="pt-BR"/>
+        </w:rPr>
+        <w:t xml:space="preserve"> </w:t>
+      </w:r>
+      <w:r>
+        <w:rPr>
+          <w:rFonts w:ascii="Arial" w:hAnsi="Arial" w:cs="Arial"/>
+          <w:highlight w:val="cyan"/>
+        </w:rPr>
+        <w:t>#</w:t>
+      </w:r>
+      <w:proofErr w:type="spellStart"/>
+      <w:r>
+        <w:rPr>
+          <w:rFonts w:ascii="Arial" w:hAnsi="Arial" w:cs="Arial"/>
+          <w:highlight w:val="cyan"/>
+        </w:rPr>
+        <w:t>perihal</w:t>
       </w:r>
       <w:r>
         <w:rPr>
@@ -530,74 +834,232 @@
         </w:rPr>
         <w:t>NdPerintahPengadaan</w:t>
       </w:r>
-      <w:r>
-        <w:rPr>
-          <w:rFonts w:ascii="Arial" w:hAnsi="Arial" w:cs="Arial"/>
-          <w:highlight w:val="cyan"/>
-        </w:rPr>
-        <w:t>#</w:t>
-      </w:r>
-      <w:r>
-        <w:rPr>
-          <w:rFonts w:ascii="Arial" w:hAnsi="Arial" w:cs="Arial"/>
-          <w:lang w:val="pt-BR"/>
-        </w:rPr>
-        <w:t xml:space="preserve"> </w:t>
-      </w:r>
+      <w:proofErr w:type="spellEnd"/>
+      <w:r>
+        <w:rPr>
+          <w:rFonts w:ascii="Arial" w:hAnsi="Arial" w:cs="Arial"/>
+          <w:highlight w:val="cyan"/>
+        </w:rPr>
+        <w:t>#</w:t>
+      </w:r>
+      <w:r>
+        <w:rPr>
+          <w:rFonts w:ascii="Arial" w:hAnsi="Arial" w:cs="Arial"/>
+          <w:lang w:val="pt-BR"/>
+        </w:rPr>
+        <w:t xml:space="preserve"> </w:t>
+      </w:r>
+      <w:proofErr w:type="spellStart"/>
       <w:r>
         <w:rPr>
           <w:rFonts w:ascii="Arial" w:hAnsi="Arial"/>
           <w:lang w:val="sv-SE"/>
         </w:rPr>
-        <w:t xml:space="preserve">Pekerjaan </w:t>
-      </w:r>
+        <w:t>Pekerjaan</w:t>
+      </w:r>
+      <w:proofErr w:type="spellEnd"/>
       <w:r>
         <w:rPr>
           <w:rFonts w:ascii="Arial" w:hAnsi="Arial"/>
-          <w:highlight w:val="cyan"/>
-        </w:rPr>
-        <w:t>#pekerjaan#</w:t>
-      </w:r>
-      <w:r>
-        <w:rPr>
-          <w:rFonts w:ascii="Arial" w:hAnsi="Arial" w:cs="Arial"/>
-          <w:lang w:val="pt-BR"/>
-        </w:rPr>
-        <w:t xml:space="preserve">, dengan ini </w:t>
-      </w:r>
-      <w:r>
-        <w:rPr>
-          <w:rFonts w:ascii="Arial" w:hAnsi="Arial" w:cs="Arial"/>
-          <w:lang w:val="pt-BR"/>
-        </w:rPr>
-        <w:t xml:space="preserve">dimohon </w:t>
-      </w:r>
-      <w:r>
-        <w:rPr>
-          <w:rFonts w:ascii="Arial" w:hAnsi="Arial" w:cs="Arial"/>
-          <w:lang w:val="pt-BR"/>
-        </w:rPr>
-        <w:t>kehadiran Sa</w:t>
-      </w:r>
-      <w:r>
-        <w:rPr>
-          <w:rFonts w:ascii="Arial" w:hAnsi="Arial" w:cs="Arial"/>
-          <w:lang w:val="pt-BR"/>
-        </w:rPr>
-        <w:t xml:space="preserve">udara untuk mengikuti </w:t>
-      </w:r>
+          <w:lang w:val="sv-SE"/>
+        </w:rPr>
+        <w:t xml:space="preserve"> </w:t>
+      </w:r>
+      <w:r>
+        <w:rPr>
+          <w:rFonts w:ascii="Arial" w:hAnsi="Arial"/>
+          <w:highlight w:val="cyan"/>
+        </w:rPr>
+        <w:t>#</w:t>
+      </w:r>
+      <w:proofErr w:type="spellStart"/>
+      <w:r>
+        <w:rPr>
+          <w:rFonts w:ascii="Arial" w:hAnsi="Arial"/>
+          <w:highlight w:val="cyan"/>
+        </w:rPr>
+        <w:t>pekerjaan</w:t>
+      </w:r>
+      <w:proofErr w:type="spellEnd"/>
+      <w:r>
+        <w:rPr>
+          <w:rFonts w:ascii="Arial" w:hAnsi="Arial"/>
+          <w:highlight w:val="cyan"/>
+        </w:rPr>
+        <w:t>#</w:t>
+      </w:r>
+      <w:r>
+        <w:rPr>
+          <w:rFonts w:ascii="Arial" w:hAnsi="Arial" w:cs="Arial"/>
+          <w:lang w:val="pt-BR"/>
+        </w:rPr>
+        <w:t xml:space="preserve">, </w:t>
+      </w:r>
+      <w:proofErr w:type="spellStart"/>
+      <w:r>
+        <w:rPr>
+          <w:rFonts w:ascii="Arial" w:hAnsi="Arial" w:cs="Arial"/>
+          <w:lang w:val="pt-BR"/>
+        </w:rPr>
+        <w:t>dengan</w:t>
+      </w:r>
+      <w:proofErr w:type="spellEnd"/>
+      <w:r>
+        <w:rPr>
+          <w:rFonts w:ascii="Arial" w:hAnsi="Arial" w:cs="Arial"/>
+          <w:lang w:val="pt-BR"/>
+        </w:rPr>
+        <w:t xml:space="preserve"> </w:t>
+      </w:r>
+      <w:proofErr w:type="spellStart"/>
+      <w:r>
+        <w:rPr>
+          <w:rFonts w:ascii="Arial" w:hAnsi="Arial" w:cs="Arial"/>
+          <w:lang w:val="pt-BR"/>
+        </w:rPr>
+        <w:t>ini</w:t>
+      </w:r>
+      <w:proofErr w:type="spellEnd"/>
+      <w:r>
+        <w:rPr>
+          <w:rFonts w:ascii="Arial" w:hAnsi="Arial" w:cs="Arial"/>
+          <w:lang w:val="pt-BR"/>
+        </w:rPr>
+        <w:t xml:space="preserve"> </w:t>
+      </w:r>
+      <w:proofErr w:type="spellStart"/>
+      <w:r>
+        <w:rPr>
+          <w:rFonts w:ascii="Arial" w:hAnsi="Arial" w:cs="Arial"/>
+          <w:lang w:val="pt-BR"/>
+        </w:rPr>
+        <w:t>dimohon</w:t>
+      </w:r>
+      <w:proofErr w:type="spellEnd"/>
+      <w:r>
+        <w:rPr>
+          <w:rFonts w:ascii="Arial" w:hAnsi="Arial" w:cs="Arial"/>
+          <w:lang w:val="pt-BR"/>
+        </w:rPr>
+        <w:t xml:space="preserve"> </w:t>
+      </w:r>
+      <w:proofErr w:type="spellStart"/>
+      <w:r>
+        <w:rPr>
+          <w:rFonts w:ascii="Arial" w:hAnsi="Arial" w:cs="Arial"/>
+          <w:lang w:val="pt-BR"/>
+        </w:rPr>
+        <w:t>kehadiran</w:t>
+      </w:r>
+      <w:proofErr w:type="spellEnd"/>
+      <w:r>
+        <w:rPr>
+          <w:rFonts w:ascii="Arial" w:hAnsi="Arial" w:cs="Arial"/>
+          <w:lang w:val="pt-BR"/>
+        </w:rPr>
+        <w:t xml:space="preserve"> Sa</w:t>
+      </w:r>
+      <w:r>
+        <w:rPr>
+          <w:rFonts w:ascii="Arial" w:hAnsi="Arial" w:cs="Arial"/>
+          <w:lang w:val="pt-BR"/>
+        </w:rPr>
+        <w:t xml:space="preserve">udara </w:t>
+      </w:r>
+      <w:proofErr w:type="spellStart"/>
+      <w:r>
+        <w:rPr>
+          <w:rFonts w:ascii="Arial" w:hAnsi="Arial" w:cs="Arial"/>
+          <w:lang w:val="pt-BR"/>
+        </w:rPr>
+        <w:t>untuk</w:t>
+      </w:r>
+      <w:proofErr w:type="spellEnd"/>
+      <w:r>
+        <w:rPr>
+          <w:rFonts w:ascii="Arial" w:hAnsi="Arial" w:cs="Arial"/>
+          <w:lang w:val="pt-BR"/>
+        </w:rPr>
+        <w:t xml:space="preserve"> </w:t>
+      </w:r>
+      <w:proofErr w:type="spellStart"/>
+      <w:r>
+        <w:rPr>
+          <w:rFonts w:ascii="Arial" w:hAnsi="Arial" w:cs="Arial"/>
+          <w:lang w:val="pt-BR"/>
+        </w:rPr>
+        <w:t>mengikuti</w:t>
+      </w:r>
+      <w:proofErr w:type="spellEnd"/>
+      <w:r>
+        <w:rPr>
+          <w:rFonts w:ascii="Arial" w:hAnsi="Arial" w:cs="Arial"/>
+          <w:lang w:val="pt-BR"/>
+        </w:rPr>
+        <w:t xml:space="preserve"> </w:t>
+      </w:r>
+      <w:proofErr w:type="spellStart"/>
       <w:r>
         <w:rPr>
           <w:rFonts w:ascii="Arial" w:hAnsi="Arial" w:cs="Arial"/>
         </w:rPr>
         <w:t>Aanwijzing</w:t>
       </w:r>
-      <w:r>
-        <w:rPr>
-          <w:rFonts w:ascii="Arial" w:hAnsi="Arial" w:cs="Arial"/>
-          <w:lang w:val="pt-BR"/>
-        </w:rPr>
-        <w:t xml:space="preserve">  yang akan dilaksanakan pada :</w:t>
+      <w:proofErr w:type="spellEnd"/>
+      <w:r>
+        <w:rPr>
+          <w:rFonts w:ascii="Arial" w:hAnsi="Arial" w:cs="Arial"/>
+          <w:lang w:val="pt-BR"/>
+        </w:rPr>
+        <w:t xml:space="preserve">  yang </w:t>
+      </w:r>
+      <w:proofErr w:type="spellStart"/>
+      <w:r>
+        <w:rPr>
+          <w:rFonts w:ascii="Arial" w:hAnsi="Arial" w:cs="Arial"/>
+          <w:lang w:val="pt-BR"/>
+        </w:rPr>
+        <w:t>akan</w:t>
+      </w:r>
+      <w:proofErr w:type="spellEnd"/>
+      <w:r>
+        <w:rPr>
+          <w:rFonts w:ascii="Arial" w:hAnsi="Arial" w:cs="Arial"/>
+          <w:lang w:val="pt-BR"/>
+        </w:rPr>
+        <w:t xml:space="preserve"> </w:t>
+      </w:r>
+      <w:proofErr w:type="spellStart"/>
+      <w:r>
+        <w:rPr>
+          <w:rFonts w:ascii="Arial" w:hAnsi="Arial" w:cs="Arial"/>
+          <w:lang w:val="pt-BR"/>
+        </w:rPr>
+        <w:t>dilaksanakan</w:t>
+      </w:r>
+      <w:proofErr w:type="spellEnd"/>
+      <w:r>
+        <w:rPr>
+          <w:rFonts w:ascii="Arial" w:hAnsi="Arial" w:cs="Arial"/>
+          <w:lang w:val="pt-BR"/>
+        </w:rPr>
+        <w:t xml:space="preserve"> </w:t>
+      </w:r>
+      <w:proofErr w:type="spellStart"/>
+      <w:r>
+        <w:rPr>
+          <w:rFonts w:ascii="Arial" w:hAnsi="Arial" w:cs="Arial"/>
+          <w:lang w:val="pt-BR"/>
+        </w:rPr>
+        <w:t>pada</w:t>
+      </w:r>
+      <w:proofErr w:type="spellEnd"/>
+      <w:r>
+        <w:rPr>
+          <w:rFonts w:ascii="Arial" w:hAnsi="Arial" w:cs="Arial"/>
+          <w:lang w:val="pt-BR"/>
+        </w:rPr>
+        <w:t xml:space="preserve"> :</w:t>
       </w:r>
     </w:p>
     <w:p>
@@ -613,13 +1075,31 @@
           <w:lang w:val="id-ID"/>
         </w:rPr>
       </w:pPr>
-      <w:r>
-        <w:rPr>
-          <w:rFonts w:ascii="Arial" w:hAnsi="Arial" w:cs="Arial"/>
-          <w:lang w:val="pt-BR"/>
-        </w:rPr>
-        <w:t>Hari/tanggal</w:t>
-      </w:r>
+      <w:proofErr w:type="spellStart"/>
+      <w:r>
+        <w:rPr>
+          <w:rFonts w:ascii="Arial" w:hAnsi="Arial" w:cs="Arial"/>
+          <w:lang w:val="pt-BR"/>
+        </w:rPr>
+        <w:t>Hari</w:t>
+      </w:r>
+      <w:proofErr w:type="spellEnd"/>
+      <w:r>
+        <w:rPr>
+          <w:rFonts w:ascii="Arial" w:hAnsi="Arial" w:cs="Arial"/>
+          <w:lang w:val="pt-BR"/>
+        </w:rPr>
+        <w:t>/</w:t>
+      </w:r>
+      <w:proofErr w:type="spellStart"/>
+      <w:r>
+        <w:rPr>
+          <w:rFonts w:ascii="Arial" w:hAnsi="Arial" w:cs="Arial"/>
+          <w:lang w:val="pt-BR"/>
+        </w:rPr>
+        <w:t>tanggal</w:t>
+      </w:r>
+      <w:proofErr w:type="spellEnd"/>
       <w:r>
         <w:rPr>
           <w:rFonts w:ascii="Arial" w:hAnsi="Arial" w:cs="Arial"/>
@@ -631,10 +1111,28 @@
       <w:r>
         <w:rPr>
           <w:rFonts w:ascii="Arial" w:hAnsi="Arial" w:cs="Arial"/>
-          <w:highlight w:val="yellow"/>
-          <w:lang w:val="pt-BR"/>
-        </w:rPr>
-        <w:t>#hari#</w:t>
+          <w:highlight w:val="cyan"/>
+          <w:lang w:val="pt-BR"/>
+        </w:rPr>
+        <w:t>#</w:t>
+      </w:r>
+      <w:proofErr w:type="spellStart"/>
+      <w:r>
+        <w:rPr>
+          <w:rFonts w:ascii="Arial" w:hAnsi="Arial" w:cs="Arial"/>
+          <w:highlight w:val="cyan"/>
+          <w:lang w:val="pt-BR"/>
+        </w:rPr>
+        <w:t>hari</w:t>
+      </w:r>
+      <w:proofErr w:type="spellEnd"/>
+      <w:r>
+        <w:rPr>
+          <w:rFonts w:ascii="Arial" w:hAnsi="Arial" w:cs="Arial"/>
+          <w:highlight w:val="cyan"/>
+          <w:lang w:val="pt-BR"/>
+        </w:rPr>
+        <w:t>#</w:t>
       </w:r>
       <w:r>
         <w:rPr>
@@ -646,10 +1144,28 @@
       <w:r>
         <w:rPr>
           <w:rFonts w:ascii="Arial" w:hAnsi="Arial" w:cs="Arial"/>
-          <w:highlight w:val="yellow"/>
-          <w:lang w:val="pt-BR"/>
-        </w:rPr>
-        <w:t>#tanggal#</w:t>
+          <w:highlight w:val="cyan"/>
+          <w:lang w:val="pt-BR"/>
+        </w:rPr>
+        <w:t>#</w:t>
+      </w:r>
+      <w:proofErr w:type="spellStart"/>
+      <w:r>
+        <w:rPr>
+          <w:rFonts w:ascii="Arial" w:hAnsi="Arial" w:cs="Arial"/>
+          <w:highlight w:val="cyan"/>
+          <w:lang w:val="pt-BR"/>
+        </w:rPr>
+        <w:t>tanggal</w:t>
+      </w:r>
+      <w:proofErr w:type="spellEnd"/>
+      <w:r>
+        <w:rPr>
+          <w:rFonts w:ascii="Arial" w:hAnsi="Arial" w:cs="Arial"/>
+          <w:highlight w:val="cyan"/>
+          <w:lang w:val="pt-BR"/>
+        </w:rPr>
+        <w:t>#</w:t>
       </w:r>
       <w:r>
         <w:rPr>
@@ -671,6 +1187,7 @@
           <w:rFonts w:ascii="Arial" w:hAnsi="Arial" w:cs="Arial"/>
         </w:rPr>
       </w:pPr>
+      <w:proofErr w:type="spellStart"/>
       <w:r>
         <w:rPr>
           <w:rFonts w:ascii="Arial" w:hAnsi="Arial" w:cs="Arial"/>
@@ -678,6 +1195,7 @@
         </w:rPr>
         <w:t>Waktu</w:t>
       </w:r>
+      <w:proofErr w:type="spellEnd"/>
       <w:r>
         <w:rPr>
           <w:rFonts w:ascii="Arial" w:hAnsi="Arial" w:cs="Arial"/>
@@ -689,9 +1207,25 @@
       <w:r>
         <w:rPr>
           <w:rFonts w:ascii="Arial" w:hAnsi="Arial" w:cs="Arial"/>
-          <w:highlight w:val="yellow"/>
-        </w:rPr>
-        <w:t>#waktu#</w:t>
+          <w:highlight w:val="cyan"/>
+        </w:rPr>
+        <w:t>#</w:t>
+      </w:r>
+      <w:proofErr w:type="spellStart"/>
+      <w:r>
+        <w:rPr>
+          <w:rFonts w:ascii="Arial" w:hAnsi="Arial" w:cs="Arial"/>
+          <w:highlight w:val="cyan"/>
+        </w:rPr>
+        <w:t>waktu</w:t>
+      </w:r>
+      <w:proofErr w:type="spellEnd"/>
+      <w:r>
+        <w:rPr>
+          <w:rFonts w:ascii="Arial" w:hAnsi="Arial" w:cs="Arial"/>
+          <w:highlight w:val="cyan"/>
+        </w:rPr>
+        <w:t>#</w:t>
       </w:r>
     </w:p>
     <w:p>
@@ -706,6 +1240,7 @@
           <w:rFonts w:ascii="Arial" w:hAnsi="Arial" w:cs="Arial"/>
         </w:rPr>
       </w:pPr>
+      <w:proofErr w:type="spellStart"/>
       <w:r>
         <w:rPr>
           <w:rFonts w:ascii="Arial" w:hAnsi="Arial" w:cs="Arial"/>
@@ -713,6 +1248,7 @@
         </w:rPr>
         <w:t>Tempat</w:t>
       </w:r>
+      <w:proofErr w:type="spellEnd"/>
       <w:r>
         <w:rPr>
           <w:rFonts w:ascii="Arial" w:hAnsi="Arial" w:cs="Arial"/>
@@ -731,9 +1267,25 @@
       <w:r>
         <w:rPr>
           <w:rFonts w:ascii="Arial" w:hAnsi="Arial" w:cs="Arial"/>
-          <w:highlight w:val="yellow"/>
-        </w:rPr>
-        <w:t>#tempat#</w:t>
+          <w:highlight w:val="cyan"/>
+        </w:rPr>
+        <w:t>#</w:t>
+      </w:r>
+      <w:proofErr w:type="spellStart"/>
+      <w:r>
+        <w:rPr>
+          <w:rFonts w:ascii="Arial" w:hAnsi="Arial" w:cs="Arial"/>
+          <w:highlight w:val="cyan"/>
+        </w:rPr>
+        <w:t>tempat</w:t>
+      </w:r>
+      <w:proofErr w:type="spellEnd"/>
+      <w:r>
+        <w:rPr>
+          <w:rFonts w:ascii="Arial" w:hAnsi="Arial" w:cs="Arial"/>
+          <w:highlight w:val="cyan"/>
+        </w:rPr>
+        <w:t>#</w:t>
       </w:r>
     </w:p>
     <w:p>
@@ -784,15 +1336,39 @@
           <w:rFonts w:ascii="Arial" w:hAnsi="Arial" w:cs="Arial"/>
           <w:lang w:val="pt-BR"/>
         </w:rPr>
-        <w:t xml:space="preserve">Aanwijzing </w:t>
-      </w:r>
-      <w:r>
-        <w:rPr>
-          <w:rFonts w:ascii="Arial" w:hAnsi="Arial" w:cs="Arial"/>
-          <w:highlight w:val="cyan"/>
-        </w:rPr>
-        <w:t>#</w:t>
-      </w:r>
+        <w:t>#</w:t>
+      </w:r>
+      <w:proofErr w:type="spellStart"/>
+      <w:r>
+        <w:rPr>
+          <w:rFonts w:ascii="Arial" w:hAnsi="Arial" w:cs="Arial"/>
+          <w:lang w:val="pt-BR"/>
+        </w:rPr>
+        <w:t>surat</w:t>
+      </w:r>
+      <w:proofErr w:type="spellEnd"/>
+      <w:r>
+        <w:rPr>
+          <w:rFonts w:ascii="Arial" w:hAnsi="Arial" w:cs="Arial"/>
+          <w:lang w:val="pt-BR"/>
+        </w:rPr>
+        <w:t>#</w:t>
+      </w:r>
+      <w:r>
+        <w:rPr>
+          <w:rFonts w:ascii="Arial" w:hAnsi="Arial" w:cs="Arial"/>
+          <w:lang w:val="pt-BR"/>
+        </w:rPr>
+        <w:t xml:space="preserve"> </w:t>
+      </w:r>
+      <w:r>
+        <w:rPr>
+          <w:rFonts w:ascii="Arial" w:hAnsi="Arial" w:cs="Arial"/>
+          <w:highlight w:val="cyan"/>
+        </w:rPr>
+        <w:t>#</w:t>
+      </w:r>
+      <w:proofErr w:type="spellStart"/>
       <w:r>
         <w:rPr>
           <w:rFonts w:ascii="Arial" w:hAnsi="Arial" w:cs="Arial"/>
@@ -800,6 +1376,7 @@
         </w:rPr>
         <w:t>nama</w:t>
       </w:r>
+      <w:proofErr w:type="spellEnd"/>
       <w:r>
         <w:rPr>
           <w:rFonts w:ascii="Arial" w:hAnsi="Arial" w:cs="Arial"/>
@@ -844,12 +1421,149 @@
           <w:lang w:val="fr-FR"/>
         </w:rPr>
       </w:pPr>
+      <w:proofErr w:type="spellStart"/>
       <w:r>
         <w:rPr>
           <w:rFonts w:ascii="Arial" w:hAnsi="Arial" w:cs="Arial"/>
           <w:lang w:val="fr-FR"/>
         </w:rPr>
-        <w:t>Demikian disampaikan, atas perhatian dan kerjasama yang baik diucapkan terima kasih.</w:t>
+        <w:t>Demikian</w:t>
+      </w:r>
+      <w:proofErr w:type="spellEnd"/>
+      <w:r>
+        <w:rPr>
+          <w:rFonts w:ascii="Arial" w:hAnsi="Arial" w:cs="Arial"/>
+          <w:lang w:val="fr-FR"/>
+        </w:rPr>
+        <w:t xml:space="preserve"> </w:t>
+      </w:r>
+      <w:proofErr w:type="spellStart"/>
+      <w:r>
+        <w:rPr>
+          <w:rFonts w:ascii="Arial" w:hAnsi="Arial" w:cs="Arial"/>
+          <w:lang w:val="fr-FR"/>
+        </w:rPr>
+        <w:t>disampaikan</w:t>
+      </w:r>
+      <w:proofErr w:type="spellEnd"/>
+      <w:r>
+        <w:rPr>
+          <w:rFonts w:ascii="Arial" w:hAnsi="Arial" w:cs="Arial"/>
+          <w:lang w:val="fr-FR"/>
+        </w:rPr>
+        <w:t xml:space="preserve">, </w:t>
+      </w:r>
+      <w:proofErr w:type="spellStart"/>
+      <w:r>
+        <w:rPr>
+          <w:rFonts w:ascii="Arial" w:hAnsi="Arial" w:cs="Arial"/>
+          <w:lang w:val="fr-FR"/>
+        </w:rPr>
+        <w:t>atas</w:t>
+      </w:r>
+      <w:proofErr w:type="spellEnd"/>
+      <w:r>
+        <w:rPr>
+          <w:rFonts w:ascii="Arial" w:hAnsi="Arial" w:cs="Arial"/>
+          <w:lang w:val="fr-FR"/>
+        </w:rPr>
+        <w:t xml:space="preserve"> </w:t>
+      </w:r>
+      <w:proofErr w:type="spellStart"/>
+      <w:r>
+        <w:rPr>
+          <w:rFonts w:ascii="Arial" w:hAnsi="Arial" w:cs="Arial"/>
+          <w:lang w:val="fr-FR"/>
+        </w:rPr>
+        <w:t>perhatian</w:t>
+      </w:r>
+      <w:proofErr w:type="spellEnd"/>
+      <w:r>
+        <w:rPr>
+          <w:rFonts w:ascii="Arial" w:hAnsi="Arial" w:cs="Arial"/>
+          <w:lang w:val="fr-FR"/>
+        </w:rPr>
+        <w:t xml:space="preserve"> dan </w:t>
+      </w:r>
+      <w:proofErr w:type="spellStart"/>
+      <w:r>
+        <w:rPr>
+          <w:rFonts w:ascii="Arial" w:hAnsi="Arial" w:cs="Arial"/>
+          <w:lang w:val="fr-FR"/>
+        </w:rPr>
+        <w:t>kerjasama</w:t>
+      </w:r>
+      <w:proofErr w:type="spellEnd"/>
+      <w:r>
+        <w:rPr>
+          <w:rFonts w:ascii="Arial" w:hAnsi="Arial" w:cs="Arial"/>
+          <w:lang w:val="fr-FR"/>
+        </w:rPr>
+        <w:t xml:space="preserve"> yang </w:t>
+      </w:r>
+      <w:proofErr w:type="spellStart"/>
+      <w:r>
+        <w:rPr>
+          <w:rFonts w:ascii="Arial" w:hAnsi="Arial" w:cs="Arial"/>
+          <w:lang w:val="fr-FR"/>
+        </w:rPr>
+        <w:t>baik</w:t>
+      </w:r>
+      <w:proofErr w:type="spellEnd"/>
+      <w:r>
+        <w:rPr>
+          <w:rFonts w:ascii="Arial" w:hAnsi="Arial" w:cs="Arial"/>
+          <w:lang w:val="fr-FR"/>
+        </w:rPr>
+        <w:t xml:space="preserve"> </w:t>
+      </w:r>
+      <w:proofErr w:type="spellStart"/>
+      <w:r>
+        <w:rPr>
+          <w:rFonts w:ascii="Arial" w:hAnsi="Arial" w:cs="Arial"/>
+          <w:lang w:val="fr-FR"/>
+        </w:rPr>
+        <w:t>diucapkan</w:t>
+      </w:r>
+      <w:proofErr w:type="spellEnd"/>
+      <w:r>
+        <w:rPr>
+          <w:rFonts w:ascii="Arial" w:hAnsi="Arial" w:cs="Arial"/>
+          <w:lang w:val="fr-FR"/>
+        </w:rPr>
+        <w:t xml:space="preserve"> </w:t>
+      </w:r>
+      <w:proofErr w:type="spellStart"/>
+      <w:r>
+        <w:rPr>
+          <w:rFonts w:ascii="Arial" w:hAnsi="Arial" w:cs="Arial"/>
+          <w:lang w:val="fr-FR"/>
+        </w:rPr>
+        <w:t>terima</w:t>
+      </w:r>
+      <w:proofErr w:type="spellEnd"/>
+      <w:r>
+        <w:rPr>
+          <w:rFonts w:ascii="Arial" w:hAnsi="Arial" w:cs="Arial"/>
+          <w:lang w:val="fr-FR"/>
+        </w:rPr>
+        <w:t xml:space="preserve"> </w:t>
+      </w:r>
+      <w:proofErr w:type="spellStart"/>
+      <w:r>
+        <w:rPr>
+          <w:rFonts w:ascii="Arial" w:hAnsi="Arial" w:cs="Arial"/>
+          <w:lang w:val="fr-FR"/>
+        </w:rPr>
+        <w:t>kasih</w:t>
+      </w:r>
+      <w:proofErr w:type="spellEnd"/>
+      <w:r>
+        <w:rPr>
+          <w:rFonts w:ascii="Arial" w:hAnsi="Arial" w:cs="Arial"/>
+          <w:lang w:val="fr-FR"/>
+        </w:rPr>
+        <w:t>.</w:t>
       </w:r>
     </w:p>
     <w:p>
@@ -896,12 +1610,30 @@
           <w:lang w:val="sv-SE"/>
         </w:rPr>
       </w:pPr>
-      <w:r>
-        <w:rPr>
-          <w:rFonts w:ascii="Arial" w:hAnsi="Arial" w:cs="Arial"/>
-          <w:lang w:val="sv-SE"/>
-        </w:rPr>
-        <w:t xml:space="preserve">Tembusan :  </w:t>
+      <w:proofErr w:type="spellStart"/>
+      <w:proofErr w:type="gramStart"/>
+      <w:r>
+        <w:rPr>
+          <w:rFonts w:ascii="Arial" w:hAnsi="Arial" w:cs="Arial"/>
+          <w:lang w:val="sv-SE"/>
+        </w:rPr>
+        <w:t>Tembusan</w:t>
+      </w:r>
+      <w:proofErr w:type="spellEnd"/>
+      <w:r>
+        <w:rPr>
+          <w:rFonts w:ascii="Arial" w:hAnsi="Arial" w:cs="Arial"/>
+          <w:lang w:val="sv-SE"/>
+        </w:rPr>
+        <w:t xml:space="preserve"> :</w:t>
+      </w:r>
+      <w:proofErr w:type="gramEnd"/>
+      <w:r>
+        <w:rPr>
+          <w:rFonts w:ascii="Arial" w:hAnsi="Arial" w:cs="Arial"/>
+          <w:lang w:val="sv-SE"/>
+        </w:rPr>
+        <w:t xml:space="preserve">  </w:t>
       </w:r>
       <w:r>
         <w:rPr>
@@ -957,10 +1689,26 @@
           <w:b/>
           <w:highlight w:val="cyan"/>
         </w:rPr>
-        <w:t>#ketua#</w:t>
-      </w:r>
-      <w:bookmarkStart w:id="0" w:name="_GoBack"/>
-      <w:bookmarkEnd w:id="0"/>
+        <w:t>#</w:t>
+      </w:r>
+      <w:proofErr w:type="spellStart"/>
+      <w:r>
+        <w:rPr>
+          <w:rFonts w:ascii="Arial" w:hAnsi="Arial" w:cs="Arial"/>
+          <w:b/>
+          <w:highlight w:val="cyan"/>
+        </w:rPr>
+        <w:t>ketua</w:t>
+      </w:r>
+      <w:proofErr w:type="spellEnd"/>
+      <w:r>
+        <w:rPr>
+          <w:rFonts w:ascii="Arial" w:hAnsi="Arial" w:cs="Arial"/>
+          <w:b/>
+          <w:highlight w:val="cyan"/>
+        </w:rPr>
+        <w:t>#</w:t>
+      </w:r>
       <w:r>
         <w:rPr>
           <w:rFonts w:ascii="Arial" w:hAnsi="Arial" w:cs="Arial"/>
@@ -1053,7 +1801,7 @@
 </file>
 
 <file path=word/numbering.xml><?xml version="1.0" encoding="utf-8"?>
-<w:numbering xmlns:ve="http://schemas.openxmlformats.org/markup-compatibility/2006" xmlns:o="urn:schemas-microsoft-com:office:office" xmlns:r="http://schemas.openxmlformats.org/officeDocument/2006/relationships" xmlns:m="http://schemas.openxmlformats.org/officeDocument/2006/math" xmlns:v="urn:schemas-microsoft-com:vml" xmlns:wp="http://schemas.openxmlformats.org/drawingml/2006/wordprocessingDrawing" xmlns:w10="urn:schemas-microsoft-com:office:word" xmlns:w="http://schemas.openxmlformats.org/wordprocessingml/2006/main" xmlns:wne="http://schemas.microsoft.com/office/word/2006/wordml">
+<w:numbering xmlns:wpc="http://schemas.microsoft.com/office/word/2010/wordprocessingCanvas" xmlns:mo="http://schemas.microsoft.com/office/mac/office/2008/main" xmlns:mc="http://schemas.openxmlformats.org/markup-compatibility/2006" xmlns:mv="urn:schemas-microsoft-com:mac:vml" xmlns:o="urn:schemas-microsoft-com:office:office" xmlns:r="http://schemas.openxmlformats.org/officeDocument/2006/relationships" xmlns:m="http://schemas.openxmlformats.org/officeDocument/2006/math" xmlns:v="urn:schemas-microsoft-com:vml" xmlns:wp14="http://schemas.microsoft.com/office/word/2010/wordprocessingDrawing" xmlns:wp="http://schemas.openxmlformats.org/drawingml/2006/wordprocessingDrawing" xmlns:w10="urn:schemas-microsoft-com:office:word" xmlns:w="http://schemas.openxmlformats.org/wordprocessingml/2006/main" xmlns:w14="http://schemas.microsoft.com/office/word/2010/wordml" xmlns:wpg="http://schemas.microsoft.com/office/word/2010/wordprocessingGroup" xmlns:wpi="http://schemas.microsoft.com/office/word/2010/wordprocessingInk" xmlns:wne="http://schemas.microsoft.com/office/word/2006/wordml" xmlns:wps="http://schemas.microsoft.com/office/word/2010/wordprocessingShape" mc:Ignorable="w14 wp14 mv">
   <w:abstractNum w:abstractNumId="0">
     <w:nsid w:val="2AA64B1D"/>
     <w:multiLevelType w:val="hybridMultilevel"/>
@@ -1320,7 +2068,7 @@
 </file>
 
 <file path=word/styles.xml><?xml version="1.0" encoding="utf-8"?>
-<w:styles xmlns:r="http://schemas.openxmlformats.org/officeDocument/2006/relationships" xmlns:w="http://schemas.openxmlformats.org/wordprocessingml/2006/main">
+<w:styles xmlns:mc="http://schemas.openxmlformats.org/markup-compatibility/2006" xmlns:r="http://schemas.openxmlformats.org/officeDocument/2006/relationships" xmlns:w="http://schemas.openxmlformats.org/wordprocessingml/2006/main" xmlns:w14="http://schemas.microsoft.com/office/word/2010/wordml" mc:Ignorable="w14">
   <w:docDefaults>
     <w:rPrDefault>
       <w:rPr>
@@ -1336,7 +2084,7 @@
       </w:pPr>
     </w:pPrDefault>
   </w:docDefaults>
-  <w:latentStyles w:defLockedState="0" w:defUIPriority="99" w:defSemiHidden="1" w:defUnhideWhenUsed="1" w:defQFormat="0" w:count="267">
+  <w:latentStyles w:defLockedState="0" w:defUIPriority="99" w:defSemiHidden="1" w:defUnhideWhenUsed="1" w:defQFormat="0" w:count="276">
     <w:lsdException w:name="Normal" w:semiHidden="0" w:uiPriority="0" w:unhideWhenUsed="0" w:qFormat="1"/>
     <w:lsdException w:name="heading 1" w:semiHidden="0" w:uiPriority="9" w:unhideWhenUsed="0" w:qFormat="1"/>
     <w:lsdException w:name="heading 2" w:uiPriority="9" w:qFormat="1"/>
@@ -1494,7 +2242,6 @@
     <w:uiPriority w:val="99"/>
     <w:semiHidden/>
     <w:unhideWhenUsed/>
-    <w:qFormat/>
     <w:tblPr>
       <w:tblInd w:w="0" w:type="dxa"/>
       <w:tblCellMar>
@@ -1515,7 +2262,7 @@
 </file>
 
 <file path=word/stylesWithEffects.xml><?xml version="1.0" encoding="utf-8"?>
-<w:styles xmlns:wpc="http://schemas.microsoft.com/office/word/2010/wordprocessingCanvas" xmlns:mc="http://schemas.openxmlformats.org/markup-compatibility/2006" xmlns:o="urn:schemas-microsoft-com:office:office" xmlns:r="http://schemas.openxmlformats.org/officeDocument/2006/relationships" xmlns:m="http://schemas.openxmlformats.org/officeDocument/2006/math" xmlns:v="urn:schemas-microsoft-com:vml" xmlns:wp14="http://schemas.microsoft.com/office/word/2010/wordprocessingDrawing" xmlns:wp="http://schemas.openxmlformats.org/drawingml/2006/wordprocessingDrawing" xmlns:w10="urn:schemas-microsoft-com:office:word" xmlns:w="http://schemas.openxmlformats.org/wordprocessingml/2006/main" xmlns:w14="http://schemas.microsoft.com/office/word/2010/wordml" xmlns:wpg="http://schemas.microsoft.com/office/word/2010/wordprocessingGroup" xmlns:wpi="http://schemas.microsoft.com/office/word/2010/wordprocessingInk" xmlns:wne="http://schemas.microsoft.com/office/word/2006/wordml" xmlns:wps="http://schemas.microsoft.com/office/word/2010/wordprocessingShape" mc:Ignorable="w14 wp14">
+<w:styles xmlns:wpc="http://schemas.microsoft.com/office/word/2010/wordprocessingCanvas" xmlns:mo="http://schemas.microsoft.com/office/mac/office/2008/main" xmlns:mc="http://schemas.openxmlformats.org/markup-compatibility/2006" xmlns:mv="urn:schemas-microsoft-com:mac:vml" xmlns:o="urn:schemas-microsoft-com:office:office" xmlns:r="http://schemas.openxmlformats.org/officeDocument/2006/relationships" xmlns:m="http://schemas.openxmlformats.org/officeDocument/2006/math" xmlns:v="urn:schemas-microsoft-com:vml" xmlns:wp14="http://schemas.microsoft.com/office/word/2010/wordprocessingDrawing" xmlns:wp="http://schemas.openxmlformats.org/drawingml/2006/wordprocessingDrawing" xmlns:w10="urn:schemas-microsoft-com:office:word" xmlns:w="http://schemas.openxmlformats.org/wordprocessingml/2006/main" xmlns:w14="http://schemas.microsoft.com/office/word/2010/wordml" xmlns:wpg="http://schemas.microsoft.com/office/word/2010/wordprocessingGroup" xmlns:wpi="http://schemas.microsoft.com/office/word/2010/wordprocessingInk" xmlns:wne="http://schemas.microsoft.com/office/word/2006/wordml" xmlns:wps="http://schemas.microsoft.com/office/word/2010/wordprocessingShape" mc:Ignorable="w14 wp14 mv">
   <w:docDefaults>
     <w:rPrDefault>
       <w:rPr>
@@ -1531,7 +2278,7 @@
       </w:pPr>
     </w:pPrDefault>
   </w:docDefaults>
-  <w:latentStyles w:defLockedState="0" w:defUIPriority="99" w:defSemiHidden="1" w:defUnhideWhenUsed="1" w:defQFormat="0" w:count="267">
+  <w:latentStyles w:defLockedState="0" w:defUIPriority="99" w:defSemiHidden="1" w:defUnhideWhenUsed="1" w:defQFormat="0" w:count="276">
     <w:lsdException w:name="Normal" w:semiHidden="0" w:uiPriority="0" w:unhideWhenUsed="0" w:qFormat="1"/>
     <w:lsdException w:name="heading 1" w:semiHidden="0" w:uiPriority="9" w:unhideWhenUsed="0" w:qFormat="1"/>
     <w:lsdException w:name="heading 2" w:uiPriority="9" w:qFormat="1"/>

</xml_diff>